<commit_message>
Major dev progress update
blockout fin (ish) + some initial asset modelling
</commit_message>
<xml_diff>
--- a/Documentation/Development Log.docx
+++ b/Documentation/Development Log.docx
@@ -307,6 +307,170 @@
         </w:rPr>
         <w:t xml:space="preserve"> TDD start</w:t>
       </w:r>
+    </w:p>
+    <w:p>
+      <w:pPr>
+        <w:rPr>
+          <w:sz w:val="28"/>
+          <w:szCs w:val="28"/>
+        </w:rPr>
+      </w:pPr>
+      <w:r>
+        <w:rPr>
+          <w:sz w:val="28"/>
+          <w:szCs w:val="28"/>
+          <w:u w:val="single"/>
+        </w:rPr>
+        <w:t>19 – 20:</w:t>
+      </w:r>
+      <w:r>
+        <w:rPr>
+          <w:sz w:val="28"/>
+          <w:szCs w:val="28"/>
+        </w:rPr>
+        <w:t xml:space="preserve"> Blockout cont.</w:t>
+      </w:r>
+    </w:p>
+    <w:p>
+      <w:pPr>
+        <w:rPr>
+          <w:sz w:val="28"/>
+          <w:szCs w:val="28"/>
+        </w:rPr>
+      </w:pPr>
+      <w:r>
+        <w:rPr>
+          <w:sz w:val="28"/>
+          <w:szCs w:val="28"/>
+          <w:u w:val="single"/>
+        </w:rPr>
+        <w:t>21 – 22:</w:t>
+      </w:r>
+      <w:r>
+        <w:rPr>
+          <w:sz w:val="28"/>
+          <w:szCs w:val="28"/>
+          <w:u w:val="single"/>
+        </w:rPr>
+        <w:t xml:space="preserve"> </w:t>
+      </w:r>
+      <w:r>
+        <w:rPr>
+          <w:sz w:val="28"/>
+          <w:szCs w:val="28"/>
+        </w:rPr>
+        <w:t>Research start</w:t>
+      </w:r>
+    </w:p>
+    <w:p>
+      <w:pPr>
+        <w:rPr>
+          <w:sz w:val="28"/>
+          <w:szCs w:val="28"/>
+        </w:rPr>
+      </w:pPr>
+      <w:r>
+        <w:rPr>
+          <w:sz w:val="28"/>
+          <w:szCs w:val="28"/>
+          <w:u w:val="single"/>
+        </w:rPr>
+        <w:t>23</w:t>
+      </w:r>
+      <w:r>
+        <w:rPr>
+          <w:sz w:val="28"/>
+          <w:szCs w:val="28"/>
+          <w:u w:val="single"/>
+        </w:rPr>
+        <w:t xml:space="preserve">: </w:t>
+      </w:r>
+      <w:r>
+        <w:rPr>
+          <w:sz w:val="28"/>
+          <w:szCs w:val="28"/>
+        </w:rPr>
+        <w:t>blockout finished</w:t>
+      </w:r>
+    </w:p>
+    <w:p>
+      <w:pPr>
+        <w:rPr>
+          <w:sz w:val="28"/>
+          <w:szCs w:val="28"/>
+        </w:rPr>
+      </w:pPr>
+      <w:r>
+        <w:rPr>
+          <w:sz w:val="28"/>
+          <w:szCs w:val="28"/>
+          <w:u w:val="single"/>
+        </w:rPr>
+        <w:t>2</w:t>
+      </w:r>
+      <w:r>
+        <w:rPr>
+          <w:sz w:val="28"/>
+          <w:szCs w:val="28"/>
+          <w:u w:val="single"/>
+        </w:rPr>
+        <w:t>4</w:t>
+      </w:r>
+      <w:r>
+        <w:rPr>
+          <w:sz w:val="28"/>
+          <w:szCs w:val="28"/>
+          <w:u w:val="single"/>
+        </w:rPr>
+        <w:t xml:space="preserve"> – 3</w:t>
+      </w:r>
+      <w:r>
+        <w:rPr>
+          <w:sz w:val="28"/>
+          <w:szCs w:val="28"/>
+          <w:u w:val="single"/>
+        </w:rPr>
+        <w:t>2</w:t>
+      </w:r>
+      <w:r>
+        <w:rPr>
+          <w:sz w:val="28"/>
+          <w:szCs w:val="28"/>
+          <w:u w:val="single"/>
+        </w:rPr>
+        <w:t>:</w:t>
+      </w:r>
+      <w:r>
+        <w:rPr>
+          <w:sz w:val="28"/>
+          <w:szCs w:val="28"/>
+        </w:rPr>
+        <w:t xml:space="preserve"> Asset Modelling start</w:t>
+      </w:r>
+    </w:p>
+    <w:p>
+      <w:pPr>
+        <w:rPr>
+          <w:sz w:val="28"/>
+          <w:szCs w:val="28"/>
+        </w:rPr>
+      </w:pPr>
+    </w:p>
+    <w:p>
+      <w:pPr>
+        <w:rPr>
+          <w:sz w:val="28"/>
+          <w:szCs w:val="28"/>
+        </w:rPr>
+      </w:pPr>
+    </w:p>
+    <w:p>
+      <w:pPr>
+        <w:rPr>
+          <w:sz w:val="28"/>
+          <w:szCs w:val="28"/>
+        </w:rPr>
+      </w:pPr>
     </w:p>
     <w:p>
       <w:pPr>

</xml_diff>

<commit_message>
Major update containing completed documents, scene prototypes, weekly notes and armour modelling
</commit_message>
<xml_diff>
--- a/Documentation/Development Log.docx
+++ b/Documentation/Development Log.docx
@@ -282,7 +282,23 @@
           <w:sz w:val="28"/>
           <w:szCs w:val="28"/>
         </w:rPr>
-        <w:t xml:space="preserve"> Scene model blockout start</w:t>
+        <w:t xml:space="preserve"> Scene model </w:t>
+      </w:r>
+      <w:proofErr w:type="spellStart"/>
+      <w:r>
+        <w:rPr>
+          <w:sz w:val="28"/>
+          <w:szCs w:val="28"/>
+        </w:rPr>
+        <w:t>blockout</w:t>
+      </w:r>
+      <w:proofErr w:type="spellEnd"/>
+      <w:r>
+        <w:rPr>
+          <w:sz w:val="28"/>
+          <w:szCs w:val="28"/>
+        </w:rPr>
+        <w:t xml:space="preserve"> start</w:t>
       </w:r>
     </w:p>
     <w:p>
@@ -328,7 +344,23 @@
           <w:sz w:val="28"/>
           <w:szCs w:val="28"/>
         </w:rPr>
-        <w:t xml:space="preserve"> Blockout cont.</w:t>
+        <w:t xml:space="preserve"> </w:t>
+      </w:r>
+      <w:proofErr w:type="spellStart"/>
+      <w:r>
+        <w:rPr>
+          <w:sz w:val="28"/>
+          <w:szCs w:val="28"/>
+        </w:rPr>
+        <w:t>Blockout</w:t>
+      </w:r>
+      <w:proofErr w:type="spellEnd"/>
+      <w:r>
+        <w:rPr>
+          <w:sz w:val="28"/>
+          <w:szCs w:val="28"/>
+        </w:rPr>
+        <w:t xml:space="preserve"> cont.</w:t>
       </w:r>
     </w:p>
     <w:p>
@@ -393,12 +425,21 @@
         </w:rPr>
         <w:t xml:space="preserve">: </w:t>
       </w:r>
-      <w:r>
-        <w:rPr>
-          <w:sz w:val="28"/>
-          <w:szCs w:val="28"/>
-        </w:rPr>
-        <w:t>blockout finished</w:t>
+      <w:proofErr w:type="spellStart"/>
+      <w:r>
+        <w:rPr>
+          <w:sz w:val="28"/>
+          <w:szCs w:val="28"/>
+        </w:rPr>
+        <w:t>blockout</w:t>
+      </w:r>
+      <w:proofErr w:type="spellEnd"/>
+      <w:r>
+        <w:rPr>
+          <w:sz w:val="28"/>
+          <w:szCs w:val="28"/>
+        </w:rPr>
+        <w:t xml:space="preserve"> finished</w:t>
       </w:r>
     </w:p>
     <w:p>
@@ -468,8 +509,17 @@
           <w:sz w:val="28"/>
           <w:szCs w:val="28"/>
         </w:rPr>
-        <w:t>32 – 40: Asset Modelling cont</w:t>
-      </w:r>
+        <w:t xml:space="preserve">32 – 40: Asset Modelling </w:t>
+      </w:r>
+      <w:proofErr w:type="spellStart"/>
+      <w:r>
+        <w:rPr>
+          <w:sz w:val="28"/>
+          <w:szCs w:val="28"/>
+        </w:rPr>
+        <w:t>cont</w:t>
+      </w:r>
+      <w:proofErr w:type="spellEnd"/>
     </w:p>
     <w:p>
       <w:pPr>
@@ -500,6 +550,13 @@
         </w:rPr>
         <w:t>42 – 44: documentation</w:t>
       </w:r>
+      <w:r>
+        <w:rPr>
+          <w:sz w:val="28"/>
+          <w:szCs w:val="28"/>
+        </w:rPr>
+        <w:t xml:space="preserve"> cont. </w:t>
+      </w:r>
     </w:p>
     <w:p>
       <w:pPr>
@@ -528,7 +585,75 @@
           <w:sz w:val="28"/>
           <w:szCs w:val="28"/>
         </w:rPr>
-        <w:t>46 – 46: Asset Modelling cont</w:t>
+        <w:t>46 – 4</w:t>
+      </w:r>
+      <w:r>
+        <w:rPr>
+          <w:sz w:val="28"/>
+          <w:szCs w:val="28"/>
+        </w:rPr>
+        <w:t>8</w:t>
+      </w:r>
+      <w:r>
+        <w:rPr>
+          <w:sz w:val="28"/>
+          <w:szCs w:val="28"/>
+        </w:rPr>
+        <w:t xml:space="preserve">: Asset Modelling </w:t>
+      </w:r>
+      <w:proofErr w:type="spellStart"/>
+      <w:r>
+        <w:rPr>
+          <w:sz w:val="28"/>
+          <w:szCs w:val="28"/>
+        </w:rPr>
+        <w:t>cont</w:t>
+      </w:r>
+      <w:proofErr w:type="spellEnd"/>
+    </w:p>
+    <w:p>
+      <w:pPr>
+        <w:rPr>
+          <w:sz w:val="28"/>
+          <w:szCs w:val="28"/>
+        </w:rPr>
+      </w:pPr>
+      <w:r>
+        <w:rPr>
+          <w:sz w:val="28"/>
+          <w:szCs w:val="28"/>
+        </w:rPr>
+        <w:t>48 – 54: prototype scene initial development</w:t>
+      </w:r>
+    </w:p>
+    <w:p>
+      <w:pPr>
+        <w:rPr>
+          <w:sz w:val="28"/>
+          <w:szCs w:val="28"/>
+        </w:rPr>
+      </w:pPr>
+      <w:r>
+        <w:rPr>
+          <w:sz w:val="28"/>
+          <w:szCs w:val="28"/>
+        </w:rPr>
+        <w:t>54 – 56: documentation cont.</w:t>
+      </w:r>
+    </w:p>
+    <w:p>
+      <w:pPr>
+        <w:rPr>
+          <w:sz w:val="28"/>
+          <w:szCs w:val="28"/>
+        </w:rPr>
+      </w:pPr>
+      <w:r>
+        <w:rPr>
+          <w:sz w:val="28"/>
+          <w:szCs w:val="28"/>
+        </w:rPr>
+        <w:t>56 – 58: weekly meeting 2</w:t>
       </w:r>
     </w:p>
     <w:p>

</xml_diff>